<commit_message>
pre-proposta ja com planejamento de atividades em andamento
</commit_message>
<xml_diff>
--- a/Documentação/1_ProjetoIntegrador_Pre-Proposta_Igor.docx
+++ b/Documentação/1_ProjetoIntegrador_Pre-Proposta_Igor.docx
@@ -215,35 +215,42 @@
           <w:rFonts w:ascii="Arial" w:hAnsi="Arial" w:cs="Arial"/>
           <w:color w:val="auto"/>
         </w:rPr>
-        <w:t>imobiliário</w:t>
-      </w:r>
-      <w:r>
-        <w:rPr>
-          <w:rFonts w:ascii="Arial" w:hAnsi="Arial" w:cs="Arial"/>
-          <w:color w:val="auto"/>
-        </w:rPr>
-        <w:t xml:space="preserve">, através do uso de tarefas, </w:t>
-      </w:r>
-      <w:r>
-        <w:rPr>
-          <w:rFonts w:ascii="Arial" w:hAnsi="Arial" w:cs="Arial"/>
-          <w:color w:val="auto"/>
-        </w:rPr>
-        <w:t xml:space="preserve">onde </w:t>
-      </w:r>
-      <w:r>
-        <w:rPr>
-          <w:rFonts w:ascii="Arial" w:hAnsi="Arial" w:cs="Arial"/>
-          <w:color w:val="auto"/>
-        </w:rPr>
-        <w:t>tais tarefas serão armazenadas de forma que possam ser atribuídas a determinados funcionários.</w:t>
-      </w:r>
-      <w:r>
-        <w:rPr>
-          <w:rFonts w:ascii="Arial" w:hAnsi="Arial" w:cs="Arial"/>
-          <w:color w:val="auto"/>
-        </w:rPr>
-        <w:t xml:space="preserve"> Sendo assim mantendo um histórico das atividades cotidianas realizadas.</w:t>
+        <w:t xml:space="preserve">de uma </w:t>
+      </w:r>
+      <w:r>
+        <w:rPr>
+          <w:rFonts w:ascii="Arial" w:hAnsi="Arial" w:cs="Arial"/>
+          <w:color w:val="auto"/>
+        </w:rPr>
+        <w:t>imobiliári</w:t>
+      </w:r>
+      <w:r>
+        <w:rPr>
+          <w:rFonts w:ascii="Arial" w:hAnsi="Arial" w:cs="Arial"/>
+          <w:color w:val="auto"/>
+        </w:rPr>
+        <w:t>a</w:t>
+      </w:r>
+      <w:r>
+        <w:rPr>
+          <w:rFonts w:ascii="Arial" w:hAnsi="Arial" w:cs="Arial"/>
+          <w:color w:val="auto"/>
+        </w:rPr>
+        <w:t>, através do uso de tarefas</w:t>
+      </w:r>
+      <w:r>
+        <w:rPr>
+          <w:rFonts w:ascii="Arial" w:hAnsi="Arial" w:cs="Arial"/>
+          <w:color w:val="auto"/>
+        </w:rPr>
+        <w:t>.</w:t>
+      </w:r>
+      <w:r>
+        <w:rPr>
+          <w:rFonts w:ascii="Arial" w:hAnsi="Arial" w:cs="Arial"/>
+          <w:color w:val="auto"/>
+        </w:rPr>
+        <w:t xml:space="preserve"> </w:t>
       </w:r>
     </w:p>
     <w:p>
@@ -402,7 +409,45 @@
           <w:iCs/>
           <w:color w:val="auto"/>
         </w:rPr>
-        <w:t>O sistema tem como principal objetivo ser capaz de manter o controle de fluxo de atividades individual de usuários, também disponibilizando acesso restrito a funcionalidades para determinados níveis de usuário.</w:t>
+        <w:t xml:space="preserve">O sistema tem como principal objetivo ser capaz de manter o controle de fluxo de atividades individual de </w:t>
+      </w:r>
+      <w:r>
+        <w:rPr>
+          <w:rFonts w:ascii="Arial" w:hAnsi="Arial" w:cs="Arial"/>
+          <w:iCs/>
+          <w:color w:val="auto"/>
+        </w:rPr>
+        <w:t>colaboradores</w:t>
+      </w:r>
+      <w:r>
+        <w:rPr>
+          <w:rFonts w:ascii="Arial" w:hAnsi="Arial" w:cs="Arial"/>
+          <w:iCs/>
+          <w:color w:val="auto"/>
+        </w:rPr>
+        <w:t>, também disponibilizando acesso restrito a funcionalidades para determinados níveis de usuário.</w:t>
+      </w:r>
+      <w:r>
+        <w:rPr>
+          <w:rFonts w:ascii="Arial" w:hAnsi="Arial" w:cs="Arial"/>
+          <w:iCs/>
+          <w:color w:val="auto"/>
+        </w:rPr>
+        <w:t xml:space="preserve"> ARRUMAR</w:t>
+      </w:r>
+      <w:r>
+        <w:rPr>
+          <w:rFonts w:ascii="Arial" w:hAnsi="Arial" w:cs="Arial"/>
+          <w:color w:val="auto"/>
+        </w:rPr>
+        <w:t xml:space="preserve"> </w:t>
+      </w:r>
+      <w:r>
+        <w:rPr>
+          <w:rFonts w:ascii="Arial" w:hAnsi="Arial" w:cs="Arial"/>
+          <w:color w:val="auto"/>
+        </w:rPr>
+        <w:t>onde tais tarefas serão armazenadas de forma que possam ser atribuídas a determinados funcionários. Sendo assim mantendo um histórico das atividades cotidianas realizadas.</w:t>
       </w:r>
       <w:r>
         <w:rPr>
@@ -529,25 +574,7 @@
           <w:iCs/>
           <w:color w:val="auto"/>
         </w:rPr>
-        <w:t xml:space="preserve">a) gerente </w:t>
-      </w:r>
-      <w:proofErr w:type="gramStart"/>
-      <w:r>
-        <w:rPr>
-          <w:rFonts w:ascii="Arial" w:hAnsi="Arial" w:cs="Arial"/>
-          <w:iCs/>
-          <w:color w:val="auto"/>
-        </w:rPr>
-        <w:t>de</w:t>
-      </w:r>
-      <w:proofErr w:type="gramEnd"/>
-      <w:r>
-        <w:rPr>
-          <w:rFonts w:ascii="Arial" w:hAnsi="Arial" w:cs="Arial"/>
-          <w:iCs/>
-          <w:color w:val="auto"/>
-        </w:rPr>
-        <w:t xml:space="preserve"> uma imobiliária, </w:t>
+        <w:t xml:space="preserve">a) gerente de uma imobiliária, </w:t>
       </w:r>
       <w:r>
         <w:rPr>
@@ -941,7 +968,16 @@
                 <w:sz w:val="20"/>
                 <w:szCs w:val="20"/>
               </w:rPr>
-              <w:t xml:space="preserve"> mesmo cargo.</w:t>
+              <w:t xml:space="preserve"> mesmo </w:t>
+            </w:r>
+            <w:r>
+              <w:rPr>
+                <w:rFonts w:ascii="Times New Roman" w:hAnsi="Times New Roman" w:cs="Times New Roman"/>
+                <w:sz w:val="20"/>
+                <w:szCs w:val="20"/>
+              </w:rPr>
+              <w:lastRenderedPageBreak/>
+              <w:t>cargo.</w:t>
             </w:r>
           </w:p>
         </w:tc>
@@ -967,6 +1003,7 @@
                 <w:sz w:val="20"/>
                 <w:szCs w:val="20"/>
               </w:rPr>
+              <w:lastRenderedPageBreak/>
               <w:t xml:space="preserve">Dessa forma o sistema fica sobre total acesso dos gerentes, garantindo total segurança quanto </w:t>
             </w:r>
             <w:proofErr w:type="gramStart"/>
@@ -1014,6 +1051,7 @@
                 <w:sz w:val="20"/>
                 <w:szCs w:val="20"/>
               </w:rPr>
+              <w:lastRenderedPageBreak/>
               <w:t>2</w:t>
             </w:r>
             <w:proofErr w:type="gramEnd"/>
@@ -1057,7 +1095,6 @@
                 <w:sz w:val="20"/>
                 <w:szCs w:val="20"/>
               </w:rPr>
-              <w:lastRenderedPageBreak/>
               <w:t>c</w:t>
             </w:r>
             <w:r>
@@ -1092,17 +1129,7 @@
                 <w:sz w:val="20"/>
                 <w:szCs w:val="20"/>
               </w:rPr>
-              <w:lastRenderedPageBreak/>
-              <w:t xml:space="preserve">Somente um gerente será </w:t>
-            </w:r>
-            <w:r>
-              <w:rPr>
-                <w:rFonts w:ascii="Times New Roman" w:hAnsi="Times New Roman" w:cs="Times New Roman"/>
-                <w:sz w:val="20"/>
-                <w:szCs w:val="20"/>
-              </w:rPr>
-              <w:lastRenderedPageBreak/>
-              <w:t>responsável pelo cadastro de um contribuinte, assim como todo o seu gerenciamento, quando a alteração, e exclusão.</w:t>
+              <w:t>Somente um gerente será responsável pelo cadastro de um contribuinte, assim como todo o seu gerenciamento, quando a alteração, e exclusão.</w:t>
             </w:r>
           </w:p>
         </w:tc>
@@ -1128,17 +1155,7 @@
                 <w:sz w:val="20"/>
                 <w:szCs w:val="20"/>
               </w:rPr>
-              <w:lastRenderedPageBreak/>
-              <w:t xml:space="preserve">Os contribuintes ficam </w:t>
-            </w:r>
-            <w:r>
-              <w:rPr>
-                <w:rFonts w:ascii="Times New Roman" w:hAnsi="Times New Roman" w:cs="Times New Roman"/>
-                <w:sz w:val="20"/>
-                <w:szCs w:val="20"/>
-              </w:rPr>
-              <w:lastRenderedPageBreak/>
-              <w:t xml:space="preserve">responsáveis apenas pela realização de suas tarefas, sem ter que se envolver com o gerenciamento </w:t>
+              <w:t xml:space="preserve">Os contribuintes ficam responsáveis apenas pela realização de suas tarefas, sem ter que se envolver com o gerenciamento </w:t>
             </w:r>
             <w:proofErr w:type="gramStart"/>
             <w:r>
@@ -1185,7 +1202,6 @@
                 <w:sz w:val="20"/>
                 <w:szCs w:val="20"/>
               </w:rPr>
-              <w:lastRenderedPageBreak/>
               <w:t>3</w:t>
             </w:r>
             <w:proofErr w:type="gramEnd"/>
@@ -1447,7 +1463,25 @@
                 <w:sz w:val="20"/>
                 <w:szCs w:val="20"/>
               </w:rPr>
-              <w:t>Fornece informações de cada usuário do sistema.</w:t>
+              <w:t xml:space="preserve">Fornece informações de cada </w:t>
+            </w:r>
+            <w:r>
+              <w:rPr>
+                <w:rFonts w:ascii="Times New Roman" w:hAnsi="Times New Roman" w:cs="Times New Roman"/>
+                <w:sz w:val="20"/>
+                <w:szCs w:val="20"/>
+              </w:rPr>
+              <w:t>contribuinte ou gerente</w:t>
+            </w:r>
+            <w:bookmarkStart w:id="0" w:name="_GoBack"/>
+            <w:bookmarkEnd w:id="0"/>
+            <w:r>
+              <w:rPr>
+                <w:rFonts w:ascii="Times New Roman" w:hAnsi="Times New Roman" w:cs="Times New Roman"/>
+                <w:sz w:val="20"/>
+                <w:szCs w:val="20"/>
+              </w:rPr>
+              <w:t xml:space="preserve"> do sistema.</w:t>
             </w:r>
           </w:p>
         </w:tc>
@@ -1613,23 +1647,7 @@
                 <w:sz w:val="20"/>
                 <w:szCs w:val="20"/>
               </w:rPr>
-              <w:t>S</w:t>
-            </w:r>
-            <w:r>
-              <w:rPr>
-                <w:rFonts w:ascii="Times New Roman" w:hAnsi="Times New Roman" w:cs="Times New Roman"/>
-                <w:sz w:val="20"/>
-                <w:szCs w:val="20"/>
-              </w:rPr>
-              <w:t xml:space="preserve">endo assim um novo </w:t>
-            </w:r>
-            <w:r>
-              <w:rPr>
-                <w:rFonts w:ascii="Times New Roman" w:hAnsi="Times New Roman" w:cs="Times New Roman"/>
-                <w:sz w:val="20"/>
-                <w:szCs w:val="20"/>
-              </w:rPr>
-              <w:t>gerente</w:t>
+              <w:t>Sendo assim um novo gerente</w:t>
             </w:r>
             <w:proofErr w:type="gramStart"/>
             <w:r>
@@ -1638,15 +1656,7 @@
                 <w:sz w:val="20"/>
                 <w:szCs w:val="20"/>
               </w:rPr>
-              <w:t xml:space="preserve"> </w:t>
-            </w:r>
-            <w:r>
-              <w:rPr>
-                <w:rFonts w:ascii="Times New Roman" w:hAnsi="Times New Roman" w:cs="Times New Roman"/>
-                <w:sz w:val="20"/>
-                <w:szCs w:val="20"/>
-              </w:rPr>
-              <w:t xml:space="preserve"> </w:t>
+              <w:t xml:space="preserve">  </w:t>
             </w:r>
             <w:proofErr w:type="gramEnd"/>
             <w:r>
@@ -1655,23 +1665,7 @@
                 <w:sz w:val="20"/>
                 <w:szCs w:val="20"/>
               </w:rPr>
-              <w:t>que assumir o cargo não ficara dependente da pessoa física que assumia a função</w:t>
-            </w:r>
-            <w:r>
-              <w:rPr>
-                <w:rFonts w:ascii="Times New Roman" w:hAnsi="Times New Roman" w:cs="Times New Roman"/>
-                <w:sz w:val="20"/>
-                <w:szCs w:val="20"/>
-              </w:rPr>
-              <w:t xml:space="preserve"> anterior a ele explicar suas tarefas e o que deve ser realizado</w:t>
-            </w:r>
-            <w:r>
-              <w:rPr>
-                <w:rFonts w:ascii="Times New Roman" w:hAnsi="Times New Roman" w:cs="Times New Roman"/>
-                <w:sz w:val="20"/>
-                <w:szCs w:val="20"/>
-              </w:rPr>
-              <w:t>.</w:t>
+              <w:t>que assumir o cargo não ficara dependente da pessoa física que assumia a função anterior a ele explicar suas tarefas e o que deve ser realizado.</w:t>
             </w:r>
           </w:p>
         </w:tc>
@@ -1689,8 +1683,6 @@
           <w:bCs/>
         </w:rPr>
       </w:pPr>
-      <w:bookmarkStart w:id="0" w:name="_GoBack"/>
-      <w:bookmarkEnd w:id="0"/>
     </w:p>
     <w:p>
       <w:pPr>
@@ -2053,7 +2045,59 @@
         </w:rPr>
       </w:pPr>
     </w:p>
-    <w:p/>
+    <w:p>
+      <w:pPr>
+        <w:ind w:left="-567"/>
+      </w:pPr>
+      <w:r>
+        <w:rPr>
+          <w:noProof/>
+          <w:lang w:eastAsia="pt-BR"/>
+        </w:rPr>
+        <w:lastRenderedPageBreak/>
+        <w:drawing>
+          <wp:inline distT="0" distB="0" distL="0" distR="0">
+            <wp:extent cx="6038850" cy="3663496"/>
+            <wp:effectExtent l="0" t="0" r="0" b="0"/>
+            <wp:docPr id="1" name="Imagem 1"/>
+            <wp:cNvGraphicFramePr>
+              <a:graphicFrameLocks xmlns:a="http://schemas.openxmlformats.org/drawingml/2006/main" noChangeAspect="1"/>
+            </wp:cNvGraphicFramePr>
+            <a:graphic xmlns:a="http://schemas.openxmlformats.org/drawingml/2006/main">
+              <a:graphicData uri="http://schemas.openxmlformats.org/drawingml/2006/picture">
+                <pic:pic xmlns:pic="http://schemas.openxmlformats.org/drawingml/2006/picture">
+                  <pic:nvPicPr>
+                    <pic:cNvPr id="0" name="planejamento de atividades.png"/>
+                    <pic:cNvPicPr/>
+                  </pic:nvPicPr>
+                  <pic:blipFill>
+                    <a:blip r:embed="rId10">
+                      <a:extLst>
+                        <a:ext uri="{28A0092B-C50C-407E-A947-70E740481C1C}">
+                          <a14:useLocalDpi xmlns:a14="http://schemas.microsoft.com/office/drawing/2010/main" val="0"/>
+                        </a:ext>
+                      </a:extLst>
+                    </a:blip>
+                    <a:stretch>
+                      <a:fillRect/>
+                    </a:stretch>
+                  </pic:blipFill>
+                  <pic:spPr>
+                    <a:xfrm>
+                      <a:off x="0" y="0"/>
+                      <a:ext cx="6041692" cy="3665220"/>
+                    </a:xfrm>
+                    <a:prstGeom prst="rect">
+                      <a:avLst/>
+                    </a:prstGeom>
+                  </pic:spPr>
+                </pic:pic>
+              </a:graphicData>
+            </a:graphic>
+          </wp:inline>
+        </w:drawing>
+      </w:r>
+    </w:p>
     <w:p/>
     <w:p>
       <w:pPr>
@@ -2073,7 +2117,7 @@
     </w:p>
     <w:p/>
     <w:sectPr>
-      <w:headerReference w:type="default" r:id="rId10"/>
+      <w:headerReference w:type="default" r:id="rId11"/>
       <w:type w:val="continuous"/>
       <w:pgSz w:w="11906" w:h="16838"/>
       <w:pgMar w:top="1134" w:right="1701" w:bottom="1418" w:left="1701" w:header="709" w:footer="318" w:gutter="0"/>
@@ -2167,7 +2211,7 @@
             <w:sz w:val="20"/>
             <w:szCs w:val="20"/>
           </w:rPr>
-          <w:t>2</w:t>
+          <w:t>1</w:t>
         </w:r>
         <w:r>
           <w:rPr>

</xml_diff>

<commit_message>
novas alterações - cronograma
</commit_message>
<xml_diff>
--- a/Documentação/1_ProjetoIntegrador_Pre-Proposta_Igor.docx
+++ b/Documentação/1_ProjetoIntegrador_Pre-Proposta_Igor.docx
@@ -1229,15 +1229,15 @@
                 <w:sz w:val="20"/>
                 <w:szCs w:val="20"/>
               </w:rPr>
-              <w:t>Controle</w:t>
-            </w:r>
-            <w:r>
-              <w:rPr>
-                <w:rFonts w:ascii="Times New Roman" w:hAnsi="Times New Roman" w:cs="Times New Roman"/>
-                <w:sz w:val="20"/>
-                <w:szCs w:val="20"/>
-              </w:rPr>
-              <w:t xml:space="preserve"> de </w:t>
+              <w:t>Controlar</w:t>
+            </w:r>
+            <w:r>
+              <w:rPr>
+                <w:rFonts w:ascii="Times New Roman" w:hAnsi="Times New Roman" w:cs="Times New Roman"/>
+                <w:sz w:val="20"/>
+                <w:szCs w:val="20"/>
+              </w:rPr>
+              <w:t xml:space="preserve"> </w:t>
             </w:r>
             <w:r>
               <w:rPr>
@@ -1429,15 +1429,23 @@
                 <w:sz w:val="20"/>
                 <w:szCs w:val="20"/>
               </w:rPr>
-              <w:t>Controle</w:t>
-            </w:r>
-            <w:r>
-              <w:rPr>
-                <w:rFonts w:ascii="Times New Roman" w:hAnsi="Times New Roman" w:cs="Times New Roman"/>
-                <w:sz w:val="20"/>
-                <w:szCs w:val="20"/>
-              </w:rPr>
-              <w:t xml:space="preserve"> de pessoas</w:t>
+              <w:t>Control</w:t>
+            </w:r>
+            <w:r>
+              <w:rPr>
+                <w:rFonts w:ascii="Times New Roman" w:hAnsi="Times New Roman" w:cs="Times New Roman"/>
+                <w:sz w:val="20"/>
+                <w:szCs w:val="20"/>
+              </w:rPr>
+              <w:t>ar</w:t>
+            </w:r>
+            <w:r>
+              <w:rPr>
+                <w:rFonts w:ascii="Times New Roman" w:hAnsi="Times New Roman" w:cs="Times New Roman"/>
+                <w:sz w:val="20"/>
+                <w:szCs w:val="20"/>
+              </w:rPr>
+              <w:t xml:space="preserve"> pessoas</w:t>
             </w:r>
           </w:p>
         </w:tc>
@@ -1473,8 +1481,6 @@
               </w:rPr>
               <w:t>contribuinte ou gerente</w:t>
             </w:r>
-            <w:bookmarkStart w:id="0" w:name="_GoBack"/>
-            <w:bookmarkEnd w:id="0"/>
             <w:r>
               <w:rPr>
                 <w:rFonts w:ascii="Times New Roman" w:hAnsi="Times New Roman" w:cs="Times New Roman"/>
@@ -1783,6 +1789,24 @@
           <w:bCs/>
           <w:color w:val="auto"/>
         </w:rPr>
+        <w:t xml:space="preserve"> e </w:t>
+      </w:r>
+      <w:proofErr w:type="spellStart"/>
+      <w:r>
+        <w:rPr>
+          <w:rFonts w:ascii="Arial" w:hAnsi="Arial" w:cs="Arial"/>
+          <w:bCs/>
+          <w:color w:val="auto"/>
+        </w:rPr>
+        <w:t>Jquery</w:t>
+      </w:r>
+      <w:proofErr w:type="spellEnd"/>
+      <w:r>
+        <w:rPr>
+          <w:rFonts w:ascii="Arial" w:hAnsi="Arial" w:cs="Arial"/>
+          <w:bCs/>
+          <w:color w:val="auto"/>
+        </w:rPr>
         <w:t xml:space="preserve">, pois grande parte dos sistemas imobiliários como </w:t>
       </w:r>
       <w:proofErr w:type="spellStart"/>
@@ -1825,7 +1849,25 @@
           <w:bCs/>
           <w:color w:val="auto"/>
         </w:rPr>
-        <w:t xml:space="preserve"> tende a utilizar essa linguagem </w:t>
+        <w:t xml:space="preserve"> tende a utilizar </w:t>
+      </w:r>
+      <w:proofErr w:type="spellStart"/>
+      <w:r>
+        <w:rPr>
+          <w:rFonts w:ascii="Arial" w:hAnsi="Arial" w:cs="Arial"/>
+          <w:bCs/>
+          <w:color w:val="auto"/>
+        </w:rPr>
+        <w:t>Php</w:t>
+      </w:r>
+      <w:proofErr w:type="spellEnd"/>
+      <w:r>
+        <w:rPr>
+          <w:rFonts w:ascii="Arial" w:hAnsi="Arial" w:cs="Arial"/>
+          <w:bCs/>
+          <w:color w:val="auto"/>
+        </w:rPr>
+        <w:t xml:space="preserve"> </w:t>
       </w:r>
       <w:r>
         <w:rPr>
@@ -1992,8 +2034,391 @@
     <w:p>
       <w:pPr>
         <w:pStyle w:val="Default"/>
+        <w:rPr>
+          <w:rFonts w:ascii="Arial" w:hAnsi="Arial" w:cs="Arial"/>
+          <w:b/>
+          <w:bCs/>
+          <w:color w:val="auto"/>
+        </w:rPr>
+      </w:pPr>
+    </w:p>
+    <w:p>
+      <w:pPr>
+        <w:pStyle w:val="Default"/>
+        <w:numPr>
+          <w:ilvl w:val="1"/>
+          <w:numId w:val="2"/>
+        </w:numPr>
+        <w:rPr>
+          <w:rFonts w:ascii="Arial" w:hAnsi="Arial" w:cs="Arial"/>
+          <w:b/>
+          <w:bCs/>
+          <w:color w:val="auto"/>
+        </w:rPr>
+      </w:pPr>
+      <w:r>
+        <w:rPr>
+          <w:rFonts w:ascii="Arial" w:hAnsi="Arial" w:cs="Arial"/>
+          <w:b/>
+          <w:bCs/>
+          <w:color w:val="auto"/>
+        </w:rPr>
+        <w:t xml:space="preserve"> Estudo de tecnologia</w:t>
+      </w:r>
+    </w:p>
+    <w:p>
+      <w:pPr>
+        <w:pStyle w:val="Default"/>
+        <w:ind w:left="360" w:firstLine="348"/>
+        <w:jc w:val="both"/>
+        <w:rPr>
+          <w:rFonts w:ascii="Arial" w:hAnsi="Arial" w:cs="Arial"/>
+          <w:bCs/>
+          <w:color w:val="auto"/>
+        </w:rPr>
+      </w:pPr>
+      <w:r>
+        <w:rPr>
+          <w:rFonts w:ascii="Arial" w:hAnsi="Arial" w:cs="Arial"/>
+          <w:bCs/>
+          <w:color w:val="auto"/>
+        </w:rPr>
+        <w:t xml:space="preserve">Foi definido em media em dias para retomar os conceitos de </w:t>
+      </w:r>
+      <w:proofErr w:type="spellStart"/>
+      <w:r>
+        <w:rPr>
+          <w:rFonts w:ascii="Arial" w:hAnsi="Arial" w:cs="Arial"/>
+          <w:bCs/>
+          <w:color w:val="auto"/>
+        </w:rPr>
+        <w:t>php</w:t>
+      </w:r>
+      <w:proofErr w:type="spellEnd"/>
+      <w:r>
+        <w:rPr>
+          <w:rFonts w:ascii="Arial" w:hAnsi="Arial" w:cs="Arial"/>
+          <w:bCs/>
+          <w:color w:val="auto"/>
+        </w:rPr>
+        <w:t xml:space="preserve">, </w:t>
+      </w:r>
+      <w:proofErr w:type="spellStart"/>
+      <w:r>
+        <w:rPr>
+          <w:rFonts w:ascii="Arial" w:hAnsi="Arial" w:cs="Arial"/>
+          <w:bCs/>
+          <w:color w:val="auto"/>
+        </w:rPr>
+        <w:t>php</w:t>
+      </w:r>
+      <w:proofErr w:type="spellEnd"/>
+      <w:r>
+        <w:rPr>
+          <w:rFonts w:ascii="Arial" w:hAnsi="Arial" w:cs="Arial"/>
+          <w:bCs/>
+          <w:color w:val="auto"/>
+        </w:rPr>
+        <w:t xml:space="preserve"> orientado a objetos e aprender </w:t>
+      </w:r>
+      <w:proofErr w:type="spellStart"/>
+      <w:r>
+        <w:rPr>
+          <w:rFonts w:ascii="Arial" w:hAnsi="Arial" w:cs="Arial"/>
+          <w:bCs/>
+          <w:color w:val="auto"/>
+        </w:rPr>
+        <w:t>Jquery</w:t>
+      </w:r>
+      <w:proofErr w:type="spellEnd"/>
+      <w:r>
+        <w:rPr>
+          <w:rFonts w:ascii="Arial" w:hAnsi="Arial" w:cs="Arial"/>
+          <w:bCs/>
+          <w:color w:val="auto"/>
+        </w:rPr>
+        <w:t>, que ocorrera junto com o decorrer do projeto, tentando terminar a revisão e o aprendizado antes do desenvolvimento da ferramenta final.</w:t>
+      </w:r>
+    </w:p>
+    <w:p>
+      <w:pPr>
+        <w:pStyle w:val="Default"/>
+        <w:ind w:left="1416"/>
+        <w:rPr>
+          <w:rFonts w:ascii="Arial" w:hAnsi="Arial" w:cs="Arial"/>
+          <w:b/>
+          <w:bCs/>
+          <w:color w:val="auto"/>
+        </w:rPr>
+      </w:pPr>
+    </w:p>
+    <w:p>
+      <w:pPr>
+        <w:pStyle w:val="Default"/>
+        <w:numPr>
+          <w:ilvl w:val="1"/>
+          <w:numId w:val="2"/>
+        </w:numPr>
+        <w:rPr>
+          <w:rFonts w:ascii="Arial" w:hAnsi="Arial" w:cs="Arial"/>
+          <w:b/>
+          <w:bCs/>
+          <w:color w:val="auto"/>
+        </w:rPr>
+      </w:pPr>
+      <w:r>
+        <w:rPr>
+          <w:rFonts w:ascii="Arial" w:hAnsi="Arial" w:cs="Arial"/>
+          <w:b/>
+          <w:bCs/>
+          <w:color w:val="auto"/>
+        </w:rPr>
+        <w:t xml:space="preserve"> </w:t>
+      </w:r>
+      <w:proofErr w:type="spellStart"/>
+      <w:r>
+        <w:rPr>
+          <w:rFonts w:ascii="Arial" w:hAnsi="Arial" w:cs="Arial"/>
+          <w:b/>
+          <w:bCs/>
+          <w:color w:val="auto"/>
+        </w:rPr>
+        <w:t>Pré</w:t>
+      </w:r>
+      <w:proofErr w:type="spellEnd"/>
+      <w:r>
+        <w:rPr>
+          <w:rFonts w:ascii="Arial" w:hAnsi="Arial" w:cs="Arial"/>
+          <w:b/>
+          <w:bCs/>
+          <w:color w:val="auto"/>
+        </w:rPr>
+        <w:t>-proposta</w:t>
+      </w:r>
+    </w:p>
+    <w:p>
+      <w:pPr>
+        <w:pStyle w:val="Default"/>
+        <w:rPr>
+          <w:rFonts w:ascii="Arial" w:hAnsi="Arial" w:cs="Arial"/>
+          <w:b/>
+          <w:bCs/>
+          <w:color w:val="auto"/>
+        </w:rPr>
+      </w:pPr>
+      <w:bookmarkStart w:id="0" w:name="_GoBack"/>
+      <w:bookmarkEnd w:id="0"/>
+    </w:p>
+    <w:p>
+      <w:pPr>
+        <w:pStyle w:val="Default"/>
+        <w:numPr>
+          <w:ilvl w:val="1"/>
+          <w:numId w:val="2"/>
+        </w:numPr>
+        <w:rPr>
+          <w:rFonts w:ascii="Arial" w:hAnsi="Arial" w:cs="Arial"/>
+          <w:b/>
+          <w:bCs/>
+          <w:color w:val="auto"/>
+        </w:rPr>
+      </w:pPr>
+      <w:r>
+        <w:rPr>
+          <w:rFonts w:ascii="Arial" w:hAnsi="Arial" w:cs="Arial"/>
+          <w:b/>
+          <w:bCs/>
+          <w:color w:val="auto"/>
+        </w:rPr>
+        <w:t xml:space="preserve"> Projeto de Software</w:t>
+      </w:r>
+    </w:p>
+    <w:p>
+      <w:pPr>
+        <w:pStyle w:val="PargrafodaLista"/>
+        <w:rPr>
+          <w:rFonts w:ascii="Arial" w:hAnsi="Arial" w:cs="Arial"/>
+          <w:b/>
+          <w:bCs/>
+        </w:rPr>
+      </w:pPr>
+    </w:p>
+    <w:p>
+      <w:pPr>
+        <w:pStyle w:val="Default"/>
+        <w:rPr>
+          <w:rFonts w:ascii="Arial" w:hAnsi="Arial" w:cs="Arial"/>
+          <w:b/>
+          <w:bCs/>
+          <w:color w:val="auto"/>
+        </w:rPr>
+      </w:pPr>
+    </w:p>
+    <w:p>
+      <w:pPr>
+        <w:pStyle w:val="Default"/>
+        <w:numPr>
+          <w:ilvl w:val="1"/>
+          <w:numId w:val="2"/>
+        </w:numPr>
+        <w:rPr>
+          <w:rFonts w:ascii="Arial" w:hAnsi="Arial" w:cs="Arial"/>
+          <w:b/>
+          <w:bCs/>
+          <w:color w:val="auto"/>
+        </w:rPr>
+      </w:pPr>
+      <w:r>
+        <w:rPr>
+          <w:rFonts w:ascii="Arial" w:hAnsi="Arial" w:cs="Arial"/>
+          <w:b/>
+          <w:bCs/>
+          <w:color w:val="auto"/>
+        </w:rPr>
+        <w:t xml:space="preserve"> Protótipo</w:t>
+      </w:r>
+    </w:p>
+    <w:p>
+      <w:pPr>
+        <w:pStyle w:val="Default"/>
+        <w:rPr>
+          <w:rFonts w:ascii="Arial" w:hAnsi="Arial" w:cs="Arial"/>
+          <w:b/>
+          <w:bCs/>
+          <w:color w:val="auto"/>
+        </w:rPr>
+      </w:pPr>
+    </w:p>
+    <w:p>
+      <w:pPr>
+        <w:pStyle w:val="Default"/>
+        <w:rPr>
+          <w:rFonts w:ascii="Arial" w:hAnsi="Arial" w:cs="Arial"/>
+          <w:b/>
+          <w:bCs/>
+          <w:color w:val="auto"/>
+        </w:rPr>
+      </w:pPr>
+    </w:p>
+    <w:p>
+      <w:pPr>
+        <w:pStyle w:val="Default"/>
+        <w:numPr>
+          <w:ilvl w:val="1"/>
+          <w:numId w:val="2"/>
+        </w:numPr>
+        <w:rPr>
+          <w:rFonts w:ascii="Arial" w:hAnsi="Arial" w:cs="Arial"/>
+          <w:b/>
+          <w:bCs/>
+          <w:color w:val="auto"/>
+        </w:rPr>
+      </w:pPr>
+      <w:r>
+        <w:rPr>
+          <w:rFonts w:ascii="Arial" w:hAnsi="Arial" w:cs="Arial"/>
+          <w:b/>
+          <w:bCs/>
+          <w:color w:val="auto"/>
+        </w:rPr>
+        <w:t>Software desenvolvido</w:t>
+      </w:r>
+    </w:p>
+    <w:p>
+      <w:pPr>
+        <w:pStyle w:val="Default"/>
+        <w:rPr>
+          <w:rFonts w:ascii="Arial" w:hAnsi="Arial" w:cs="Arial"/>
+          <w:b/>
+          <w:bCs/>
+          <w:color w:val="auto"/>
+        </w:rPr>
+      </w:pPr>
+    </w:p>
+    <w:p>
+      <w:pPr>
+        <w:pStyle w:val="Default"/>
+        <w:rPr>
+          <w:rFonts w:ascii="Arial" w:hAnsi="Arial" w:cs="Arial"/>
+          <w:b/>
+          <w:bCs/>
+          <w:color w:val="auto"/>
+        </w:rPr>
+      </w:pPr>
+    </w:p>
+    <w:p>
+      <w:pPr>
+        <w:pStyle w:val="Default"/>
+        <w:rPr>
+          <w:rFonts w:ascii="Arial" w:hAnsi="Arial" w:cs="Arial"/>
+          <w:b/>
+          <w:bCs/>
+          <w:color w:val="auto"/>
+        </w:rPr>
+      </w:pPr>
+    </w:p>
+    <w:p>
+      <w:pPr>
+        <w:pStyle w:val="Default"/>
+        <w:rPr>
+          <w:rFonts w:ascii="Arial" w:hAnsi="Arial" w:cs="Arial"/>
+          <w:b/>
+          <w:bCs/>
+          <w:color w:val="auto"/>
+        </w:rPr>
+      </w:pPr>
+    </w:p>
+    <w:p>
+      <w:pPr>
+        <w:pStyle w:val="Default"/>
+        <w:rPr>
+          <w:rFonts w:ascii="Arial" w:hAnsi="Arial" w:cs="Arial"/>
+          <w:b/>
+          <w:bCs/>
+          <w:color w:val="auto"/>
+        </w:rPr>
+      </w:pPr>
+    </w:p>
+    <w:p>
+      <w:pPr>
+        <w:pStyle w:val="Default"/>
+        <w:numPr>
+          <w:ilvl w:val="1"/>
+          <w:numId w:val="2"/>
+        </w:numPr>
+        <w:rPr>
+          <w:rFonts w:ascii="Arial" w:hAnsi="Arial" w:cs="Arial"/>
+          <w:b/>
+          <w:bCs/>
+          <w:color w:val="auto"/>
+        </w:rPr>
+      </w:pPr>
+      <w:r>
+        <w:rPr>
+          <w:rFonts w:ascii="Arial" w:hAnsi="Arial" w:cs="Arial"/>
+          <w:b/>
+          <w:bCs/>
+          <w:color w:val="auto"/>
+        </w:rPr>
+        <w:t>Cronograma</w:t>
+      </w:r>
+    </w:p>
+    <w:p>
+      <w:pPr>
+        <w:pStyle w:val="Default"/>
+        <w:ind w:left="708"/>
+        <w:rPr>
+          <w:rFonts w:ascii="Arial" w:hAnsi="Arial" w:cs="Arial"/>
+          <w:b/>
+          <w:bCs/>
+          <w:color w:val="auto"/>
+        </w:rPr>
+      </w:pPr>
+    </w:p>
+    <w:p>
+      <w:pPr>
+        <w:pStyle w:val="Default"/>
         <w:ind w:left="360"/>
-        <w:jc w:val="both"/>
         <w:rPr>
           <w:rFonts w:ascii="Arial" w:hAnsi="Arial" w:cs="Arial"/>
           <w:i/>
@@ -2001,49 +2426,6 @@
           <w:color w:val="auto"/>
         </w:rPr>
       </w:pPr>
-      <w:r>
-        <w:rPr>
-          <w:rFonts w:ascii="Arial" w:hAnsi="Arial" w:cs="Arial"/>
-          <w:i/>
-          <w:iCs/>
-          <w:color w:val="auto"/>
-        </w:rPr>
-        <w:t xml:space="preserve">Descrever todas as atividades necessárias para desenvolver o projeto e elaborar um cronograma de execução das atividades. </w:t>
-      </w:r>
-    </w:p>
-    <w:p>
-      <w:pPr>
-        <w:pStyle w:val="Default"/>
-        <w:ind w:left="360"/>
-        <w:jc w:val="both"/>
-        <w:rPr>
-          <w:rFonts w:ascii="Arial" w:hAnsi="Arial" w:cs="Arial"/>
-          <w:i/>
-          <w:iCs/>
-          <w:color w:val="auto"/>
-        </w:rPr>
-      </w:pPr>
-      <w:r>
-        <w:rPr>
-          <w:rFonts w:ascii="Arial" w:hAnsi="Arial" w:cs="Arial"/>
-          <w:i/>
-          <w:iCs/>
-          <w:color w:val="auto"/>
-        </w:rPr>
-        <w:t>Anexar cronograma de atividades por semana.</w:t>
-      </w:r>
-    </w:p>
-    <w:p>
-      <w:pPr>
-        <w:pStyle w:val="Default"/>
-        <w:ind w:left="360"/>
-        <w:rPr>
-          <w:rFonts w:ascii="Arial" w:hAnsi="Arial" w:cs="Arial"/>
-          <w:b/>
-          <w:bCs/>
-          <w:color w:val="auto"/>
-        </w:rPr>
-      </w:pPr>
     </w:p>
     <w:p>
       <w:pPr>
@@ -2054,12 +2436,11 @@
           <w:noProof/>
           <w:lang w:eastAsia="pt-BR"/>
         </w:rPr>
-        <w:lastRenderedPageBreak/>
         <w:drawing>
           <wp:inline distT="0" distB="0" distL="0" distR="0">
-            <wp:extent cx="6038850" cy="3663496"/>
+            <wp:extent cx="6137452" cy="3452774"/>
             <wp:effectExtent l="0" t="0" r="0" b="0"/>
-            <wp:docPr id="1" name="Imagem 1"/>
+            <wp:docPr id="4" name="Imagem 4"/>
             <wp:cNvGraphicFramePr>
               <a:graphicFrameLocks xmlns:a="http://schemas.openxmlformats.org/drawingml/2006/main" noChangeAspect="1"/>
             </wp:cNvGraphicFramePr>
@@ -2085,7 +2466,7 @@
                   <pic:spPr>
                     <a:xfrm>
                       <a:off x="0" y="0"/>
-                      <a:ext cx="6041692" cy="3665220"/>
+                      <a:ext cx="6141471" cy="3455035"/>
                     </a:xfrm>
                     <a:prstGeom prst="rect">
                       <a:avLst/>
@@ -2098,6 +2479,7 @@
         </w:drawing>
       </w:r>
     </w:p>
+    <w:p/>
     <w:p/>
     <w:p>
       <w:pPr>
@@ -2211,7 +2593,7 @@
             <w:sz w:val="20"/>
             <w:szCs w:val="20"/>
           </w:rPr>
-          <w:t>1</w:t>
+          <w:t>2</w:t>
         </w:r>
         <w:r>
           <w:rPr>
@@ -3287,6 +3669,31 @@
     <w:qFormat/>
     <w:rsid w:val="00F75098"/>
   </w:style>
+  <w:style w:type="paragraph" w:styleId="Ttulo2">
+    <w:name w:val="heading 2"/>
+    <w:basedOn w:val="Normal"/>
+    <w:next w:val="Normal"/>
+    <w:link w:val="Ttulo2Char"/>
+    <w:uiPriority w:val="9"/>
+    <w:semiHidden/>
+    <w:unhideWhenUsed/>
+    <w:qFormat/>
+    <w:rsid w:val="00662CEF"/>
+    <w:pPr>
+      <w:keepNext/>
+      <w:keepLines/>
+      <w:spacing w:before="200" w:after="0"/>
+      <w:outlineLvl w:val="1"/>
+    </w:pPr>
+    <w:rPr>
+      <w:rFonts w:asciiTheme="majorHAnsi" w:eastAsiaTheme="majorEastAsia" w:hAnsiTheme="majorHAnsi" w:cstheme="majorBidi"/>
+      <w:b/>
+      <w:bCs/>
+      <w:color w:val="000000" w:themeColor="text1"/>
+      <w:sz w:val="26"/>
+      <w:szCs w:val="26"/>
+    </w:rPr>
+  </w:style>
   <w:style w:type="character" w:default="1" w:styleId="Fontepargpadro">
     <w:name w:val="Default Paragraph Font"/>
     <w:uiPriority w:val="1"/>
@@ -3545,6 +3952,22 @@
       <w:contextualSpacing/>
     </w:pPr>
   </w:style>
+  <w:style w:type="character" w:customStyle="1" w:styleId="Ttulo2Char">
+    <w:name w:val="Título 2 Char"/>
+    <w:basedOn w:val="Fontepargpadro"/>
+    <w:link w:val="Ttulo2"/>
+    <w:uiPriority w:val="9"/>
+    <w:semiHidden/>
+    <w:rsid w:val="00662CEF"/>
+    <w:rPr>
+      <w:rFonts w:asciiTheme="majorHAnsi" w:eastAsiaTheme="majorEastAsia" w:hAnsiTheme="majorHAnsi" w:cstheme="majorBidi"/>
+      <w:b/>
+      <w:bCs/>
+      <w:color w:val="000000" w:themeColor="text1"/>
+      <w:sz w:val="26"/>
+      <w:szCs w:val="26"/>
+    </w:rPr>
+  </w:style>
 </w:styles>
 </file>
 
@@ -3708,6 +4131,31 @@
     <w:name w:val="Normal"/>
     <w:qFormat/>
     <w:rsid w:val="00F75098"/>
+  </w:style>
+  <w:style w:type="paragraph" w:styleId="Ttulo2">
+    <w:name w:val="heading 2"/>
+    <w:basedOn w:val="Normal"/>
+    <w:next w:val="Normal"/>
+    <w:link w:val="Ttulo2Char"/>
+    <w:uiPriority w:val="9"/>
+    <w:semiHidden/>
+    <w:unhideWhenUsed/>
+    <w:qFormat/>
+    <w:rsid w:val="00662CEF"/>
+    <w:pPr>
+      <w:keepNext/>
+      <w:keepLines/>
+      <w:spacing w:before="200" w:after="0"/>
+      <w:outlineLvl w:val="1"/>
+    </w:pPr>
+    <w:rPr>
+      <w:rFonts w:asciiTheme="majorHAnsi" w:eastAsiaTheme="majorEastAsia" w:hAnsiTheme="majorHAnsi" w:cstheme="majorBidi"/>
+      <w:b/>
+      <w:bCs/>
+      <w:color w:val="000000" w:themeColor="text1"/>
+      <w:sz w:val="26"/>
+      <w:szCs w:val="26"/>
+    </w:rPr>
   </w:style>
   <w:style w:type="character" w:default="1" w:styleId="Fontepargpadro">
     <w:name w:val="Default Paragraph Font"/>
@@ -3966,6 +4414,22 @@
       <w:ind w:left="720"/>
       <w:contextualSpacing/>
     </w:pPr>
+  </w:style>
+  <w:style w:type="character" w:customStyle="1" w:styleId="Ttulo2Char">
+    <w:name w:val="Título 2 Char"/>
+    <w:basedOn w:val="Fontepargpadro"/>
+    <w:link w:val="Ttulo2"/>
+    <w:uiPriority w:val="9"/>
+    <w:semiHidden/>
+    <w:rsid w:val="00662CEF"/>
+    <w:rPr>
+      <w:rFonts w:asciiTheme="majorHAnsi" w:eastAsiaTheme="majorEastAsia" w:hAnsiTheme="majorHAnsi" w:cstheme="majorBidi"/>
+      <w:b/>
+      <w:bCs/>
+      <w:color w:val="000000" w:themeColor="text1"/>
+      <w:sz w:val="26"/>
+      <w:szCs w:val="26"/>
+    </w:rPr>
   </w:style>
 </w:styles>
 </file>

</xml_diff>

<commit_message>
Cronograma Atualizado - pré proposta finalizado
</commit_message>
<xml_diff>
--- a/Documentação/1_ProjetoIntegrador_Pre-Proposta_Igor.docx
+++ b/Documentação/1_ProjetoIntegrador_Pre-Proposta_Igor.docx
@@ -425,7 +425,7 @@
           <w:iCs/>
           <w:color w:val="auto"/>
         </w:rPr>
-        <w:t>, também disponibilizando acesso restrito a funcionalidades para determinados níveis de usuário.</w:t>
+        <w:t xml:space="preserve">, também disponibilizando acesso restrito a funcionalidades para determinados níveis de </w:t>
       </w:r>
       <w:r>
         <w:rPr>
@@ -433,11 +433,20 @@
           <w:iCs/>
           <w:color w:val="auto"/>
         </w:rPr>
-        <w:t xml:space="preserve"> ARRUMAR</w:t>
-      </w:r>
-      <w:r>
-        <w:rPr>
-          <w:rFonts w:ascii="Arial" w:hAnsi="Arial" w:cs="Arial"/>
+        <w:t>cada membro</w:t>
+      </w:r>
+      <w:r>
+        <w:rPr>
+          <w:rFonts w:ascii="Arial" w:hAnsi="Arial" w:cs="Arial"/>
+          <w:iCs/>
+          <w:color w:val="auto"/>
+        </w:rPr>
+        <w:t>.</w:t>
+      </w:r>
+      <w:r>
+        <w:rPr>
+          <w:rFonts w:ascii="Arial" w:hAnsi="Arial" w:cs="Arial"/>
+          <w:iCs/>
           <w:color w:val="auto"/>
         </w:rPr>
         <w:t xml:space="preserve"> </w:t>
@@ -445,31 +454,40 @@
       <w:r>
         <w:rPr>
           <w:rFonts w:ascii="Arial" w:hAnsi="Arial" w:cs="Arial"/>
-          <w:color w:val="auto"/>
-        </w:rPr>
-        <w:t>onde tais tarefas serão armazenadas de forma que possam ser atribuídas a determinados funcionários. Sendo assim mantendo um histórico das atividades cotidianas realizadas.</w:t>
-      </w:r>
-      <w:r>
-        <w:rPr>
-          <w:rFonts w:ascii="Arial" w:hAnsi="Arial" w:cs="Arial"/>
           <w:iCs/>
           <w:color w:val="auto"/>
         </w:rPr>
+        <w:t>As</w:t>
+      </w:r>
+      <w:r>
+        <w:rPr>
+          <w:rFonts w:ascii="Arial" w:hAnsi="Arial" w:cs="Arial"/>
+          <w:color w:val="auto"/>
+        </w:rPr>
+        <w:t xml:space="preserve"> tarefas serão armazenadas de forma que possam ser atribuídas a determinados </w:t>
+      </w:r>
+      <w:r>
+        <w:rPr>
+          <w:rFonts w:ascii="Arial" w:hAnsi="Arial" w:cs="Arial"/>
+          <w:color w:val="auto"/>
+        </w:rPr>
+        <w:t>membros</w:t>
+      </w:r>
+      <w:r>
+        <w:rPr>
+          <w:rFonts w:ascii="Arial" w:hAnsi="Arial" w:cs="Arial"/>
+          <w:color w:val="auto"/>
+        </w:rPr>
+        <w:t>. Sendo assim mantendo um histórico das atividades cotidianas realizadas.</w:t>
+      </w:r>
+      <w:r>
+        <w:rPr>
+          <w:rFonts w:ascii="Arial" w:hAnsi="Arial" w:cs="Arial"/>
+          <w:iCs/>
+          <w:color w:val="auto"/>
+        </w:rPr>
         <w:t xml:space="preserve"> </w:t>
       </w:r>
-    </w:p>
-    <w:p>
-      <w:pPr>
-        <w:pStyle w:val="Default"/>
-        <w:ind w:left="360"/>
-        <w:jc w:val="both"/>
-        <w:rPr>
-          <w:rFonts w:ascii="Arial" w:hAnsi="Arial" w:cs="Arial"/>
-          <w:i/>
-          <w:iCs/>
-          <w:color w:val="auto"/>
-        </w:rPr>
-      </w:pPr>
     </w:p>
     <w:p>
       <w:pPr>
@@ -582,7 +600,7 @@
           <w:iCs/>
           <w:color w:val="auto"/>
         </w:rPr>
-        <w:t>pois este cargo tende a definir tarefas e realizar tarefas, sendo assim será realizados perguntas quanto a tipos de atividades o(a) entrevistado(a) tende a realizar e a definir</w:t>
+        <w:t>pois este cargo tende a definir tarefas e realizar tarefas, sendo assim ser</w:t>
       </w:r>
       <w:r>
         <w:rPr>
@@ -590,6 +608,38 @@
           <w:iCs/>
           <w:color w:val="auto"/>
         </w:rPr>
+        <w:t>ão</w:t>
+      </w:r>
+      <w:r>
+        <w:rPr>
+          <w:rFonts w:ascii="Arial" w:hAnsi="Arial" w:cs="Arial"/>
+          <w:iCs/>
+          <w:color w:val="auto"/>
+        </w:rPr>
+        <w:t xml:space="preserve"> realizad</w:t>
+      </w:r>
+      <w:r>
+        <w:rPr>
+          <w:rFonts w:ascii="Arial" w:hAnsi="Arial" w:cs="Arial"/>
+          <w:iCs/>
+          <w:color w:val="auto"/>
+        </w:rPr>
+        <w:t>a</w:t>
+      </w:r>
+      <w:r>
+        <w:rPr>
+          <w:rFonts w:ascii="Arial" w:hAnsi="Arial" w:cs="Arial"/>
+          <w:iCs/>
+          <w:color w:val="auto"/>
+        </w:rPr>
+        <w:t>s perguntas quanto a tipos de atividades o(a) entrevistado(a) tende a realizar e a definir</w:t>
+      </w:r>
+      <w:r>
+        <w:rPr>
+          <w:rFonts w:ascii="Arial" w:hAnsi="Arial" w:cs="Arial"/>
+          <w:iCs/>
+          <w:color w:val="auto"/>
+        </w:rPr>
         <w:t xml:space="preserve"> para que</w:t>
       </w:r>
       <w:r>
@@ -598,7 +648,7 @@
           <w:iCs/>
           <w:color w:val="auto"/>
         </w:rPr>
-        <w:t xml:space="preserve"> seus subordinados tenham de realizar.</w:t>
+        <w:t xml:space="preserve"> seus subordinados tenham de realizar</w:t>
       </w:r>
       <w:r>
         <w:rPr>
@@ -606,32 +656,24 @@
           <w:iCs/>
           <w:color w:val="auto"/>
         </w:rPr>
+        <w:t>, juntamente informações necessárias para a realização da tarefa</w:t>
+      </w:r>
+      <w:r>
+        <w:rPr>
+          <w:rFonts w:ascii="Arial" w:hAnsi="Arial" w:cs="Arial"/>
+          <w:iCs/>
+          <w:color w:val="auto"/>
+        </w:rPr>
+        <w:t>.</w:t>
+      </w:r>
+      <w:r>
+        <w:rPr>
+          <w:rFonts w:ascii="Arial" w:hAnsi="Arial" w:cs="Arial"/>
+          <w:iCs/>
+          <w:color w:val="auto"/>
+        </w:rPr>
         <w:t xml:space="preserve"> </w:t>
       </w:r>
-    </w:p>
-    <w:p>
-      <w:pPr>
-        <w:pStyle w:val="Default"/>
-        <w:ind w:left="360"/>
-        <w:jc w:val="both"/>
-        <w:rPr>
-          <w:rFonts w:ascii="Arial" w:hAnsi="Arial" w:cs="Arial"/>
-          <w:i/>
-          <w:iCs/>
-          <w:color w:val="auto"/>
-        </w:rPr>
-      </w:pPr>
-    </w:p>
-    <w:p>
-      <w:pPr>
-        <w:pStyle w:val="Default"/>
-        <w:rPr>
-          <w:rFonts w:ascii="Arial" w:hAnsi="Arial" w:cs="Arial"/>
-          <w:b/>
-          <w:bCs/>
-          <w:color w:val="auto"/>
-        </w:rPr>
-      </w:pPr>
     </w:p>
     <w:p>
       <w:pPr>
@@ -892,8 +934,22 @@
                 <w:sz w:val="20"/>
                 <w:szCs w:val="20"/>
               </w:rPr>
-              <w:t xml:space="preserve">Gerenciar </w:t>
-            </w:r>
+              <w:t>Cadastrar</w:t>
+            </w:r>
+          </w:p>
+          <w:p>
+            <w:pPr>
+              <w:autoSpaceDE w:val="0"/>
+              <w:autoSpaceDN w:val="0"/>
+              <w:adjustRightInd w:val="0"/>
+              <w:jc w:val="both"/>
+              <w:rPr>
+                <w:rFonts w:ascii="Times New Roman" w:hAnsi="Times New Roman" w:cs="Times New Roman"/>
+                <w:sz w:val="20"/>
+                <w:szCs w:val="20"/>
+              </w:rPr>
+            </w:pPr>
+            <w:proofErr w:type="gramStart"/>
             <w:r>
               <w:rPr>
                 <w:rFonts w:ascii="Times New Roman" w:hAnsi="Times New Roman" w:cs="Times New Roman"/>
@@ -908,7 +964,16 @@
                 <w:sz w:val="20"/>
                 <w:szCs w:val="20"/>
               </w:rPr>
-              <w:t xml:space="preserve">erente </w:t>
+              <w:t>erente</w:t>
+            </w:r>
+            <w:proofErr w:type="gramEnd"/>
+            <w:r>
+              <w:rPr>
+                <w:rFonts w:ascii="Times New Roman" w:hAnsi="Times New Roman" w:cs="Times New Roman"/>
+                <w:sz w:val="20"/>
+                <w:szCs w:val="20"/>
+              </w:rPr>
+              <w:t xml:space="preserve"> </w:t>
             </w:r>
           </w:p>
         </w:tc>
@@ -968,7 +1033,39 @@
                 <w:sz w:val="20"/>
                 <w:szCs w:val="20"/>
               </w:rPr>
-              <w:t xml:space="preserve"> mesmo </w:t>
+              <w:t xml:space="preserve"> mesmo cargo.</w:t>
+            </w:r>
+            <w:r>
+              <w:rPr>
+                <w:rFonts w:ascii="Times New Roman" w:hAnsi="Times New Roman" w:cs="Times New Roman"/>
+                <w:sz w:val="20"/>
+                <w:szCs w:val="20"/>
+              </w:rPr>
+              <w:t xml:space="preserve"> </w:t>
+            </w:r>
+            <w:r>
+              <w:rPr>
+                <w:rFonts w:ascii="Times New Roman" w:hAnsi="Times New Roman" w:cs="Times New Roman"/>
+                <w:sz w:val="20"/>
+                <w:szCs w:val="20"/>
+              </w:rPr>
+              <w:t xml:space="preserve">Utilizara a mesma interface de cadastro de um </w:t>
+            </w:r>
+            <w:r>
+              <w:rPr>
+                <w:rFonts w:ascii="Times New Roman" w:hAnsi="Times New Roman" w:cs="Times New Roman"/>
+                <w:sz w:val="20"/>
+                <w:szCs w:val="20"/>
+              </w:rPr>
+              <w:t>contribuinte</w:t>
+            </w:r>
+            <w:r>
+              <w:rPr>
+                <w:rFonts w:ascii="Times New Roman" w:hAnsi="Times New Roman" w:cs="Times New Roman"/>
+                <w:sz w:val="20"/>
+                <w:szCs w:val="20"/>
+              </w:rPr>
+              <w:t xml:space="preserve">, alterando apenas o tipo do </w:t>
             </w:r>
             <w:r>
               <w:rPr>
@@ -977,7 +1074,7 @@
                 <w:szCs w:val="20"/>
               </w:rPr>
               <w:lastRenderedPageBreak/>
-              <w:t>cargo.</w:t>
+              <w:t>membro na equipe.</w:t>
             </w:r>
           </w:p>
         </w:tc>
@@ -1004,7 +1101,23 @@
                 <w:szCs w:val="20"/>
               </w:rPr>
               <w:lastRenderedPageBreak/>
-              <w:t xml:space="preserve">Dessa forma o sistema fica sobre total acesso dos gerentes, garantindo total segurança quanto </w:t>
+              <w:t xml:space="preserve">Dessa forma o sistema fica sobre total </w:t>
+            </w:r>
+            <w:r>
+              <w:rPr>
+                <w:rFonts w:ascii="Times New Roman" w:hAnsi="Times New Roman" w:cs="Times New Roman"/>
+                <w:sz w:val="20"/>
+                <w:szCs w:val="20"/>
+              </w:rPr>
+              <w:t>controle</w:t>
+            </w:r>
+            <w:r>
+              <w:rPr>
+                <w:rFonts w:ascii="Times New Roman" w:hAnsi="Times New Roman" w:cs="Times New Roman"/>
+                <w:sz w:val="20"/>
+                <w:szCs w:val="20"/>
+              </w:rPr>
+              <w:t xml:space="preserve"> dos gerentes, garantindo segurança quanto </w:t>
             </w:r>
             <w:proofErr w:type="gramStart"/>
             <w:r>
@@ -1087,7 +1200,15 @@
                 <w:sz w:val="20"/>
                 <w:szCs w:val="20"/>
               </w:rPr>
-              <w:t xml:space="preserve">Gerenciar </w:t>
+              <w:t>Cadastrar</w:t>
+            </w:r>
+            <w:r>
+              <w:rPr>
+                <w:rFonts w:ascii="Times New Roman" w:hAnsi="Times New Roman" w:cs="Times New Roman"/>
+                <w:sz w:val="20"/>
+                <w:szCs w:val="20"/>
+              </w:rPr>
+              <w:t xml:space="preserve"> </w:t>
             </w:r>
             <w:r>
               <w:rPr>
@@ -1131,6 +1252,14 @@
               </w:rPr>
               <w:t>Somente um gerente será responsável pelo cadastro de um contribuinte, assim como todo o seu gerenciamento, quando a alteração, e exclusão.</w:t>
             </w:r>
+            <w:r>
+              <w:rPr>
+                <w:rFonts w:ascii="Times New Roman" w:hAnsi="Times New Roman" w:cs="Times New Roman"/>
+                <w:sz w:val="20"/>
+                <w:szCs w:val="20"/>
+              </w:rPr>
+              <w:t xml:space="preserve"> Utilizara a mesma interface de cadastro de um gerente, alterando apenas o tipo do membro na equipe.</w:t>
+            </w:r>
           </w:p>
         </w:tc>
         <w:tc>
@@ -1173,7 +1302,23 @@
                 <w:sz w:val="20"/>
                 <w:szCs w:val="20"/>
               </w:rPr>
-              <w:t xml:space="preserve"> de seu cargo, e garante que os dados não serão alterados por outros usuários que não sejam gerentes.</w:t>
+              <w:t xml:space="preserve"> de seu cargo, e garante que os dados não serão alterados por outros </w:t>
+            </w:r>
+            <w:r>
+              <w:rPr>
+                <w:rFonts w:ascii="Times New Roman" w:hAnsi="Times New Roman" w:cs="Times New Roman"/>
+                <w:sz w:val="20"/>
+                <w:szCs w:val="20"/>
+              </w:rPr>
+              <w:t>membros da equipe</w:t>
+            </w:r>
+            <w:r>
+              <w:rPr>
+                <w:rFonts w:ascii="Times New Roman" w:hAnsi="Times New Roman" w:cs="Times New Roman"/>
+                <w:sz w:val="20"/>
+                <w:szCs w:val="20"/>
+              </w:rPr>
+              <w:t xml:space="preserve"> que não sejam gerentes.</w:t>
             </w:r>
           </w:p>
         </w:tc>
@@ -1367,6 +1512,22 @@
               </w:rPr>
               <w:t xml:space="preserve"> as tarefas.</w:t>
             </w:r>
+            <w:r>
+              <w:rPr>
+                <w:rFonts w:ascii="Times New Roman" w:hAnsi="Times New Roman" w:cs="Times New Roman"/>
+                <w:sz w:val="20"/>
+                <w:szCs w:val="20"/>
+              </w:rPr>
+              <w:t xml:space="preserve"> </w:t>
+            </w:r>
+            <w:r>
+              <w:rPr>
+                <w:rFonts w:ascii="Times New Roman" w:hAnsi="Times New Roman" w:cs="Times New Roman"/>
+                <w:sz w:val="20"/>
+                <w:szCs w:val="20"/>
+              </w:rPr>
+              <w:t>Identifica o que cada usuário esta fazendo e qual atividade deve realizar, tornando o processo de resolução das atividades de forma organizada.</w:t>
+            </w:r>
           </w:p>
         </w:tc>
       </w:tr>
@@ -1445,7 +1606,15 @@
                 <w:sz w:val="20"/>
                 <w:szCs w:val="20"/>
               </w:rPr>
-              <w:t xml:space="preserve"> pessoas</w:t>
+              <w:t xml:space="preserve"> </w:t>
+            </w:r>
+            <w:r>
+              <w:rPr>
+                <w:rFonts w:ascii="Times New Roman" w:hAnsi="Times New Roman" w:cs="Times New Roman"/>
+                <w:sz w:val="20"/>
+                <w:szCs w:val="20"/>
+              </w:rPr>
+              <w:t>membros equipe</w:t>
             </w:r>
           </w:p>
         </w:tc>
@@ -1513,7 +1682,7 @@
                 <w:sz w:val="20"/>
                 <w:szCs w:val="20"/>
               </w:rPr>
-              <w:t>Identifica o que cada usuário esta fazendo e qual atividade deve realizar, tornando o processo de resolução das atividades de forma organizada.</w:t>
+              <w:t>Mostrando suas devidas informações cadastradas no sistema, disponibilizando alteração de dados e exclusão para membros do tipo gerente.</w:t>
             </w:r>
           </w:p>
         </w:tc>
@@ -2083,7 +2252,23 @@
           <w:bCs/>
           <w:color w:val="auto"/>
         </w:rPr>
-        <w:t xml:space="preserve">Foi definido em media em dias para retomar os conceitos de </w:t>
+        <w:t xml:space="preserve">Foi </w:t>
+      </w:r>
+      <w:r>
+        <w:rPr>
+          <w:rFonts w:ascii="Arial" w:hAnsi="Arial" w:cs="Arial"/>
+          <w:bCs/>
+          <w:color w:val="auto"/>
+        </w:rPr>
+        <w:t>definida uma</w:t>
+      </w:r>
+      <w:r>
+        <w:rPr>
+          <w:rFonts w:ascii="Arial" w:hAnsi="Arial" w:cs="Arial"/>
+          <w:bCs/>
+          <w:color w:val="auto"/>
+        </w:rPr>
+        <w:t xml:space="preserve"> media em dias para retomar os conceitos de </w:t>
       </w:r>
       <w:proofErr w:type="spellStart"/>
       <w:r>
@@ -2137,7 +2322,23 @@
           <w:bCs/>
           <w:color w:val="auto"/>
         </w:rPr>
-        <w:t>, que ocorrera junto com o decorrer do projeto, tentando terminar a revisão e o aprendizado antes do desenvolvimento da ferramenta final.</w:t>
+        <w:t xml:space="preserve">, que ocorrera junto com o decorrer do projeto, </w:t>
+      </w:r>
+      <w:r>
+        <w:rPr>
+          <w:rFonts w:ascii="Arial" w:hAnsi="Arial" w:cs="Arial"/>
+          <w:bCs/>
+          <w:color w:val="auto"/>
+        </w:rPr>
+        <w:t>visando</w:t>
+      </w:r>
+      <w:r>
+        <w:rPr>
+          <w:rFonts w:ascii="Arial" w:hAnsi="Arial" w:cs="Arial"/>
+          <w:bCs/>
+          <w:color w:val="auto"/>
+        </w:rPr>
+        <w:t xml:space="preserve"> terminar a revisão e o aprendizado antes do desenvolvimento da ferramenta final.</w:t>
       </w:r>
     </w:p>
     <w:p>
@@ -2199,15 +2400,85 @@
     <w:p>
       <w:pPr>
         <w:pStyle w:val="Default"/>
-        <w:rPr>
-          <w:rFonts w:ascii="Arial" w:hAnsi="Arial" w:cs="Arial"/>
-          <w:b/>
-          <w:bCs/>
-          <w:color w:val="auto"/>
-        </w:rPr>
-      </w:pPr>
-      <w:bookmarkStart w:id="0" w:name="_GoBack"/>
-      <w:bookmarkEnd w:id="0"/>
+        <w:ind w:firstLine="708"/>
+        <w:jc w:val="both"/>
+        <w:rPr>
+          <w:rFonts w:ascii="Arial" w:hAnsi="Arial" w:cs="Arial"/>
+          <w:bCs/>
+          <w:color w:val="auto"/>
+          <w:sz w:val="28"/>
+        </w:rPr>
+      </w:pPr>
+      <w:r>
+        <w:rPr>
+          <w:rFonts w:ascii="Arial" w:hAnsi="Arial" w:cs="Arial"/>
+          <w:bCs/>
+          <w:color w:val="auto"/>
+        </w:rPr>
+        <w:t xml:space="preserve">A </w:t>
+      </w:r>
+      <w:proofErr w:type="spellStart"/>
+      <w:r>
+        <w:rPr>
+          <w:rFonts w:ascii="Arial" w:hAnsi="Arial" w:cs="Arial"/>
+          <w:bCs/>
+          <w:color w:val="auto"/>
+        </w:rPr>
+        <w:t>pré</w:t>
+      </w:r>
+      <w:proofErr w:type="spellEnd"/>
+      <w:r>
+        <w:rPr>
+          <w:rFonts w:ascii="Arial" w:hAnsi="Arial" w:cs="Arial"/>
+          <w:bCs/>
+          <w:color w:val="auto"/>
+        </w:rPr>
+        <w:t xml:space="preserve">-proposta </w:t>
+      </w:r>
+      <w:r>
+        <w:rPr>
+          <w:rFonts w:ascii="Arial" w:hAnsi="Arial" w:cs="Arial"/>
+          <w:bCs/>
+          <w:color w:val="auto"/>
+        </w:rPr>
+        <w:t xml:space="preserve">está sendo desenvolvida baseada nas necessidades de um setor imobiliário, este que possui problemas quanto sua organização de </w:t>
+      </w:r>
+      <w:r>
+        <w:rPr>
+          <w:rFonts w:ascii="Arial" w:hAnsi="Arial" w:cs="Arial"/>
+          <w:bCs/>
+          <w:color w:val="auto"/>
+        </w:rPr>
+        <w:t xml:space="preserve">suas </w:t>
+      </w:r>
+      <w:r>
+        <w:rPr>
+          <w:rFonts w:ascii="Arial" w:hAnsi="Arial" w:cs="Arial"/>
+          <w:bCs/>
+          <w:color w:val="auto"/>
+        </w:rPr>
+        <w:t>tarefas internas</w:t>
+      </w:r>
+      <w:r>
+        <w:rPr>
+          <w:rFonts w:ascii="Arial" w:hAnsi="Arial" w:cs="Arial"/>
+          <w:bCs/>
+          <w:color w:val="auto"/>
+          <w:sz w:val="28"/>
+        </w:rPr>
+        <w:t>.</w:t>
+      </w:r>
+    </w:p>
+    <w:p>
+      <w:pPr>
+        <w:pStyle w:val="Default"/>
+        <w:rPr>
+          <w:rFonts w:ascii="Arial" w:hAnsi="Arial" w:cs="Arial"/>
+          <w:b/>
+          <w:bCs/>
+          <w:color w:val="auto"/>
+        </w:rPr>
+      </w:pPr>
     </w:p>
     <w:p>
       <w:pPr>
@@ -2235,13 +2506,63 @@
     </w:p>
     <w:p>
       <w:pPr>
-        <w:pStyle w:val="PargrafodaLista"/>
-        <w:rPr>
-          <w:rFonts w:ascii="Arial" w:hAnsi="Arial" w:cs="Arial"/>
-          <w:b/>
-          <w:bCs/>
-        </w:rPr>
-      </w:pPr>
+        <w:ind w:firstLine="708"/>
+        <w:jc w:val="both"/>
+        <w:rPr>
+          <w:rFonts w:ascii="Arial" w:hAnsi="Arial" w:cs="Arial"/>
+          <w:bCs/>
+          <w:sz w:val="24"/>
+        </w:rPr>
+      </w:pPr>
+      <w:r>
+        <w:rPr>
+          <w:rFonts w:ascii="Arial" w:hAnsi="Arial" w:cs="Arial"/>
+          <w:bCs/>
+          <w:sz w:val="24"/>
+        </w:rPr>
+        <w:t xml:space="preserve">Será feito o levantamento de requisitos necessários para o desenvolvimento do sistema, juntamente com seus devidos diagramas e definição da estrutura do banco de dados. Visando ao termino desta etapa ser </w:t>
+      </w:r>
+      <w:r>
+        <w:rPr>
+          <w:rFonts w:ascii="Arial" w:hAnsi="Arial" w:cs="Arial"/>
+          <w:bCs/>
+          <w:sz w:val="24"/>
+        </w:rPr>
+        <w:lastRenderedPageBreak/>
+        <w:t>possível apresentar imagens que represente um protótipo inicial do sistema.</w:t>
+      </w:r>
+      <w:r>
+        <w:rPr>
+          <w:rFonts w:ascii="Arial" w:hAnsi="Arial" w:cs="Arial"/>
+          <w:bCs/>
+          <w:sz w:val="24"/>
+        </w:rPr>
+        <w:t xml:space="preserve"> </w:t>
+      </w:r>
+      <w:r>
+        <w:rPr>
+          <w:rFonts w:ascii="Arial" w:hAnsi="Arial" w:cs="Arial"/>
+          <w:bCs/>
+          <w:sz w:val="24"/>
+        </w:rPr>
+        <w:t xml:space="preserve">O protótipo será desenvolvido primeiramente utilizando ferramentas para desenhar </w:t>
+      </w:r>
+      <w:r>
+        <w:rPr>
+          <w:rFonts w:ascii="Arial" w:hAnsi="Arial" w:cs="Arial"/>
+          <w:bCs/>
+          <w:sz w:val="24"/>
+        </w:rPr>
+        <w:t>a versão</w:t>
+      </w:r>
+      <w:r>
+        <w:rPr>
+          <w:rFonts w:ascii="Arial" w:hAnsi="Arial" w:cs="Arial"/>
+          <w:bCs/>
+          <w:sz w:val="24"/>
+        </w:rPr>
+        <w:t xml:space="preserve"> inicial, para que após uma estruturação visual do sistema, definir se a interface condiz com as necessidades do cliente.</w:t>
+      </w:r>
     </w:p>
     <w:p>
       <w:pPr>
@@ -2281,13 +2602,86 @@
     <w:p>
       <w:pPr>
         <w:pStyle w:val="Default"/>
-        <w:rPr>
-          <w:rFonts w:ascii="Arial" w:hAnsi="Arial" w:cs="Arial"/>
-          <w:b/>
-          <w:bCs/>
-          <w:color w:val="auto"/>
-        </w:rPr>
-      </w:pPr>
+        <w:ind w:firstLine="708"/>
+        <w:jc w:val="both"/>
+        <w:rPr>
+          <w:rFonts w:ascii="Arial" w:hAnsi="Arial" w:cs="Arial"/>
+          <w:bCs/>
+          <w:color w:val="auto"/>
+        </w:rPr>
+      </w:pPr>
+      <w:r>
+        <w:rPr>
+          <w:rFonts w:ascii="Arial" w:hAnsi="Arial" w:cs="Arial"/>
+          <w:bCs/>
+          <w:color w:val="auto"/>
+        </w:rPr>
+        <w:t xml:space="preserve">Após a aprovação da interface pelo cliente, será desenvolvido um protótipo mais próximo da ferramenta final, já sendo implementado utilizando </w:t>
+      </w:r>
+      <w:proofErr w:type="spellStart"/>
+      <w:proofErr w:type="gramStart"/>
+      <w:r>
+        <w:rPr>
+          <w:rFonts w:ascii="Arial" w:hAnsi="Arial" w:cs="Arial"/>
+          <w:bCs/>
+          <w:color w:val="auto"/>
+        </w:rPr>
+        <w:t>html</w:t>
+      </w:r>
+      <w:proofErr w:type="spellEnd"/>
+      <w:proofErr w:type="gramEnd"/>
+      <w:r>
+        <w:rPr>
+          <w:rFonts w:ascii="Arial" w:hAnsi="Arial" w:cs="Arial"/>
+          <w:bCs/>
+          <w:color w:val="auto"/>
+        </w:rPr>
+        <w:t xml:space="preserve">, </w:t>
+      </w:r>
+      <w:proofErr w:type="spellStart"/>
+      <w:r>
+        <w:rPr>
+          <w:rFonts w:ascii="Arial" w:hAnsi="Arial" w:cs="Arial"/>
+          <w:bCs/>
+          <w:color w:val="auto"/>
+        </w:rPr>
+        <w:t>css</w:t>
+      </w:r>
+      <w:proofErr w:type="spellEnd"/>
+      <w:r>
+        <w:rPr>
+          <w:rFonts w:ascii="Arial" w:hAnsi="Arial" w:cs="Arial"/>
+          <w:bCs/>
+          <w:color w:val="auto"/>
+        </w:rPr>
+        <w:t xml:space="preserve"> e </w:t>
+      </w:r>
+      <w:proofErr w:type="spellStart"/>
+      <w:r>
+        <w:rPr>
+          <w:rFonts w:ascii="Arial" w:hAnsi="Arial" w:cs="Arial"/>
+          <w:bCs/>
+          <w:color w:val="auto"/>
+        </w:rPr>
+        <w:t>php</w:t>
+      </w:r>
+      <w:proofErr w:type="spellEnd"/>
+      <w:r>
+        <w:rPr>
+          <w:rFonts w:ascii="Arial" w:hAnsi="Arial" w:cs="Arial"/>
+          <w:bCs/>
+          <w:color w:val="auto"/>
+        </w:rPr>
+        <w:t>.</w:t>
+      </w:r>
+      <w:r>
+        <w:rPr>
+          <w:rFonts w:ascii="Arial" w:hAnsi="Arial" w:cs="Arial"/>
+          <w:bCs/>
+          <w:color w:val="auto"/>
+        </w:rPr>
+        <w:t xml:space="preserve"> Visando verificar se todos os requisitos estão sendo atendidos.</w:t>
+      </w:r>
     </w:p>
     <w:p>
       <w:pPr>
@@ -2321,52 +2715,117 @@
           <w:bCs/>
           <w:color w:val="auto"/>
         </w:rPr>
+        <w:t xml:space="preserve"> </w:t>
+      </w:r>
+      <w:r>
+        <w:rPr>
+          <w:rFonts w:ascii="Arial" w:hAnsi="Arial" w:cs="Arial"/>
+          <w:b/>
+          <w:bCs/>
+          <w:color w:val="auto"/>
+        </w:rPr>
         <w:t>Software desenvolvido</w:t>
       </w:r>
     </w:p>
     <w:p>
       <w:pPr>
         <w:pStyle w:val="Default"/>
-        <w:rPr>
-          <w:rFonts w:ascii="Arial" w:hAnsi="Arial" w:cs="Arial"/>
-          <w:b/>
-          <w:bCs/>
-          <w:color w:val="auto"/>
-        </w:rPr>
-      </w:pPr>
-    </w:p>
-    <w:p>
-      <w:pPr>
-        <w:pStyle w:val="Default"/>
-        <w:rPr>
-          <w:rFonts w:ascii="Arial" w:hAnsi="Arial" w:cs="Arial"/>
-          <w:b/>
-          <w:bCs/>
-          <w:color w:val="auto"/>
-        </w:rPr>
-      </w:pPr>
-    </w:p>
-    <w:p>
-      <w:pPr>
-        <w:pStyle w:val="Default"/>
-        <w:rPr>
-          <w:rFonts w:ascii="Arial" w:hAnsi="Arial" w:cs="Arial"/>
-          <w:b/>
-          <w:bCs/>
-          <w:color w:val="auto"/>
-        </w:rPr>
-      </w:pPr>
-    </w:p>
-    <w:p>
-      <w:pPr>
-        <w:pStyle w:val="Default"/>
-        <w:rPr>
-          <w:rFonts w:ascii="Arial" w:hAnsi="Arial" w:cs="Arial"/>
-          <w:b/>
-          <w:bCs/>
-          <w:color w:val="auto"/>
-        </w:rPr>
-      </w:pPr>
+        <w:ind w:firstLine="708"/>
+        <w:jc w:val="both"/>
+        <w:rPr>
+          <w:rFonts w:ascii="Arial" w:hAnsi="Arial" w:cs="Arial"/>
+          <w:bCs/>
+          <w:color w:val="auto"/>
+        </w:rPr>
+      </w:pPr>
+      <w:r>
+        <w:rPr>
+          <w:rFonts w:ascii="Arial" w:hAnsi="Arial" w:cs="Arial"/>
+          <w:bCs/>
+          <w:color w:val="auto"/>
+        </w:rPr>
+        <w:t xml:space="preserve">Todo o desenvolvimento </w:t>
+      </w:r>
+      <w:proofErr w:type="spellStart"/>
+      <w:r>
+        <w:rPr>
+          <w:rFonts w:ascii="Arial" w:hAnsi="Arial" w:cs="Arial"/>
+          <w:bCs/>
+          <w:color w:val="auto"/>
+        </w:rPr>
+        <w:t>back-end</w:t>
+      </w:r>
+      <w:proofErr w:type="spellEnd"/>
+      <w:r>
+        <w:rPr>
+          <w:rFonts w:ascii="Arial" w:hAnsi="Arial" w:cs="Arial"/>
+          <w:bCs/>
+          <w:color w:val="auto"/>
+        </w:rPr>
+        <w:t xml:space="preserve"> do sistema estará separado em etapas semelhantes ao protótipo, visando </w:t>
+      </w:r>
+      <w:proofErr w:type="gramStart"/>
+      <w:r>
+        <w:rPr>
+          <w:rFonts w:ascii="Arial" w:hAnsi="Arial" w:cs="Arial"/>
+          <w:bCs/>
+          <w:color w:val="auto"/>
+        </w:rPr>
+        <w:t>a</w:t>
+      </w:r>
+      <w:proofErr w:type="gramEnd"/>
+      <w:r>
+        <w:rPr>
+          <w:rFonts w:ascii="Arial" w:hAnsi="Arial" w:cs="Arial"/>
+          <w:bCs/>
+          <w:color w:val="auto"/>
+        </w:rPr>
+        <w:t xml:space="preserve"> implementação dos </w:t>
+      </w:r>
+      <w:proofErr w:type="spellStart"/>
+      <w:r>
+        <w:rPr>
+          <w:rFonts w:ascii="Arial" w:hAnsi="Arial" w:cs="Arial"/>
+          <w:bCs/>
+          <w:color w:val="auto"/>
+        </w:rPr>
+        <w:t>CRUDs</w:t>
+      </w:r>
+      <w:proofErr w:type="spellEnd"/>
+      <w:r>
+        <w:rPr>
+          <w:rFonts w:ascii="Arial" w:hAnsi="Arial" w:cs="Arial"/>
+          <w:bCs/>
+          <w:color w:val="auto"/>
+        </w:rPr>
+        <w:t xml:space="preserve"> como prioridade para que possa ser possível verificar se as demais funcionalidades que precisam das informações básicas estarão funcionando. Como a logica do negocio esta baseada nas tarefas, foi definido um tempo maior para esta etapa, pois </w:t>
+      </w:r>
+      <w:r>
+        <w:rPr>
+          <w:rFonts w:ascii="Arial" w:hAnsi="Arial" w:cs="Arial"/>
+          <w:bCs/>
+          <w:color w:val="auto"/>
+        </w:rPr>
+        <w:t xml:space="preserve">recebera muitas alterações, pelo fato de que o desenvolvimento do controle das tarefas será feito utilizado </w:t>
+      </w:r>
+      <w:proofErr w:type="spellStart"/>
+      <w:r>
+        <w:rPr>
+          <w:rFonts w:ascii="Arial" w:hAnsi="Arial" w:cs="Arial"/>
+          <w:bCs/>
+          <w:color w:val="auto"/>
+        </w:rPr>
+        <w:t>Jquery</w:t>
+      </w:r>
+      <w:proofErr w:type="spellEnd"/>
+      <w:r>
+        <w:rPr>
+          <w:rFonts w:ascii="Arial" w:hAnsi="Arial" w:cs="Arial"/>
+          <w:bCs/>
+          <w:color w:val="auto"/>
+        </w:rPr>
+        <w:t xml:space="preserve"> para criar formulários já pré-definidos, baseados no tipo de tarefa selecionada pelo gerente.</w:t>
+      </w:r>
     </w:p>
     <w:p>
       <w:pPr>
@@ -2406,19 +2865,6 @@
     <w:p>
       <w:pPr>
         <w:pStyle w:val="Default"/>
-        <w:ind w:left="708"/>
-        <w:rPr>
-          <w:rFonts w:ascii="Arial" w:hAnsi="Arial" w:cs="Arial"/>
-          <w:b/>
-          <w:bCs/>
-          <w:color w:val="auto"/>
-        </w:rPr>
-      </w:pPr>
-    </w:p>
-    <w:p>
-      <w:pPr>
-        <w:pStyle w:val="Default"/>
-        <w:ind w:left="360"/>
         <w:rPr>
           <w:rFonts w:ascii="Arial" w:hAnsi="Arial" w:cs="Arial"/>
           <w:i/>
@@ -2438,9 +2884,9 @@
         </w:rPr>
         <w:drawing>
           <wp:inline distT="0" distB="0" distL="0" distR="0">
-            <wp:extent cx="6137452" cy="3452774"/>
+            <wp:extent cx="6305702" cy="3509752"/>
             <wp:effectExtent l="0" t="0" r="0" b="0"/>
-            <wp:docPr id="4" name="Imagem 4"/>
+            <wp:docPr id="1" name="Imagem 1"/>
             <wp:cNvGraphicFramePr>
               <a:graphicFrameLocks xmlns:a="http://schemas.openxmlformats.org/drawingml/2006/main" noChangeAspect="1"/>
             </wp:cNvGraphicFramePr>
@@ -2466,7 +2912,7 @@
                   <pic:spPr>
                     <a:xfrm>
                       <a:off x="0" y="0"/>
-                      <a:ext cx="6141471" cy="3455035"/>
+                      <a:ext cx="6310138" cy="3512221"/>
                     </a:xfrm>
                     <a:prstGeom prst="rect">
                       <a:avLst/>
@@ -2479,8 +2925,11 @@
         </w:drawing>
       </w:r>
     </w:p>
+    <w:p>
+      <w:bookmarkStart w:id="0" w:name="_GoBack"/>
+      <w:bookmarkEnd w:id="0"/>
+    </w:p>
     <w:p/>
-    <w:p/>
     <w:p>
       <w:pPr>
         <w:jc w:val="center"/>
@@ -2497,7 +2946,6 @@
         <w:t>Assinatura do aluno</w:t>
       </w:r>
     </w:p>
-    <w:p/>
     <w:sectPr>
       <w:headerReference w:type="default" r:id="rId11"/>
       <w:type w:val="continuous"/>
@@ -2593,7 +3041,7 @@
             <w:sz w:val="20"/>
             <w:szCs w:val="20"/>
           </w:rPr>
-          <w:t>2</w:t>
+          <w:t>3</w:t>
         </w:r>
         <w:r>
           <w:rPr>

</xml_diff>

<commit_message>
Alteração de Jquery para JavaScript
</commit_message>
<xml_diff>
--- a/Documentação/1_ProjetoIntegrador_Pre-Proposta_Igor.docx
+++ b/Documentação/1_ProjetoIntegrador_Pre-Proposta_Igor.docx
@@ -1041,31 +1041,7 @@
                 <w:sz w:val="20"/>
                 <w:szCs w:val="20"/>
               </w:rPr>
-              <w:t xml:space="preserve"> </w:t>
-            </w:r>
-            <w:r>
-              <w:rPr>
-                <w:rFonts w:ascii="Times New Roman" w:hAnsi="Times New Roman" w:cs="Times New Roman"/>
-                <w:sz w:val="20"/>
-                <w:szCs w:val="20"/>
-              </w:rPr>
-              <w:t xml:space="preserve">Utilizara a mesma interface de cadastro de um </w:t>
-            </w:r>
-            <w:r>
-              <w:rPr>
-                <w:rFonts w:ascii="Times New Roman" w:hAnsi="Times New Roman" w:cs="Times New Roman"/>
-                <w:sz w:val="20"/>
-                <w:szCs w:val="20"/>
-              </w:rPr>
-              <w:t>contribuinte</w:t>
-            </w:r>
-            <w:r>
-              <w:rPr>
-                <w:rFonts w:ascii="Times New Roman" w:hAnsi="Times New Roman" w:cs="Times New Roman"/>
-                <w:sz w:val="20"/>
-                <w:szCs w:val="20"/>
-              </w:rPr>
-              <w:t xml:space="preserve">, alterando apenas o tipo do </w:t>
+              <w:t xml:space="preserve"> Utilizara a mesma interface de cadastro de um contribuinte, alterando apenas o tipo do </w:t>
             </w:r>
             <w:r>
               <w:rPr>
@@ -1518,15 +1494,7 @@
                 <w:sz w:val="20"/>
                 <w:szCs w:val="20"/>
               </w:rPr>
-              <w:t xml:space="preserve"> </w:t>
-            </w:r>
-            <w:r>
-              <w:rPr>
-                <w:rFonts w:ascii="Times New Roman" w:hAnsi="Times New Roman" w:cs="Times New Roman"/>
-                <w:sz w:val="20"/>
-                <w:szCs w:val="20"/>
-              </w:rPr>
-              <w:t>Identifica o que cada usuário esta fazendo e qual atividade deve realizar, tornando o processo de resolução das atividades de forma organizada.</w:t>
+              <w:t xml:space="preserve"> Identifica o que cada usuário esta fazendo e qual atividade deve realizar, tornando o processo de resolução das atividades de forma organizada.</w:t>
             </w:r>
           </w:p>
         </w:tc>
@@ -1922,8 +1890,27 @@
           <w:bCs/>
           <w:color w:val="auto"/>
         </w:rPr>
-        <w:t xml:space="preserve">O sistema pode ser </w:t>
-      </w:r>
+        <w:t xml:space="preserve">O sistema pode ser implementado utilizando a linguagem de programação </w:t>
+      </w:r>
+      <w:proofErr w:type="spellStart"/>
+      <w:r>
+        <w:rPr>
+          <w:rFonts w:ascii="Arial" w:hAnsi="Arial" w:cs="Arial"/>
+          <w:bCs/>
+          <w:color w:val="auto"/>
+        </w:rPr>
+        <w:t>Php</w:t>
+      </w:r>
+      <w:proofErr w:type="spellEnd"/>
+      <w:r>
+        <w:rPr>
+          <w:rFonts w:ascii="Arial" w:hAnsi="Arial" w:cs="Arial"/>
+          <w:bCs/>
+          <w:color w:val="auto"/>
+        </w:rPr>
+        <w:t xml:space="preserve"> e </w:t>
+      </w:r>
+      <w:proofErr w:type="spellStart"/>
       <w:proofErr w:type="gramStart"/>
       <w:r>
         <w:rPr>
@@ -1931,45 +1918,10 @@
           <w:bCs/>
           <w:color w:val="auto"/>
         </w:rPr>
-        <w:t>implementado</w:t>
-      </w:r>
+        <w:t>JavaScript</w:t>
+      </w:r>
+      <w:proofErr w:type="spellEnd"/>
       <w:proofErr w:type="gramEnd"/>
-      <w:r>
-        <w:rPr>
-          <w:rFonts w:ascii="Arial" w:hAnsi="Arial" w:cs="Arial"/>
-          <w:bCs/>
-          <w:color w:val="auto"/>
-        </w:rPr>
-        <w:t xml:space="preserve"> utilizando a linguagem de programação </w:t>
-      </w:r>
-      <w:proofErr w:type="spellStart"/>
-      <w:r>
-        <w:rPr>
-          <w:rFonts w:ascii="Arial" w:hAnsi="Arial" w:cs="Arial"/>
-          <w:bCs/>
-          <w:color w:val="auto"/>
-        </w:rPr>
-        <w:t>Php</w:t>
-      </w:r>
-      <w:proofErr w:type="spellEnd"/>
-      <w:r>
-        <w:rPr>
-          <w:rFonts w:ascii="Arial" w:hAnsi="Arial" w:cs="Arial"/>
-          <w:bCs/>
-          <w:color w:val="auto"/>
-        </w:rPr>
-        <w:t xml:space="preserve"> e </w:t>
-      </w:r>
-      <w:proofErr w:type="spellStart"/>
-      <w:r>
-        <w:rPr>
-          <w:rFonts w:ascii="Arial" w:hAnsi="Arial" w:cs="Arial"/>
-          <w:bCs/>
-          <w:color w:val="auto"/>
-        </w:rPr>
-        <w:t>Jquery</w:t>
-      </w:r>
-      <w:proofErr w:type="spellEnd"/>
       <w:r>
         <w:rPr>
           <w:rFonts w:ascii="Arial" w:hAnsi="Arial" w:cs="Arial"/>
@@ -2307,15 +2259,17 @@
         <w:t xml:space="preserve"> orientado a objetos e aprender </w:t>
       </w:r>
       <w:proofErr w:type="spellStart"/>
-      <w:r>
-        <w:rPr>
-          <w:rFonts w:ascii="Arial" w:hAnsi="Arial" w:cs="Arial"/>
-          <w:bCs/>
-          <w:color w:val="auto"/>
-        </w:rPr>
-        <w:t>Jquery</w:t>
+      <w:proofErr w:type="gramStart"/>
+      <w:r>
+        <w:rPr>
+          <w:rFonts w:ascii="Arial" w:hAnsi="Arial" w:cs="Arial"/>
+          <w:bCs/>
+          <w:color w:val="auto"/>
+        </w:rPr>
+        <w:t>JavaScript</w:t>
       </w:r>
       <w:proofErr w:type="spellEnd"/>
+      <w:proofErr w:type="gramEnd"/>
       <w:r>
         <w:rPr>
           <w:rFonts w:ascii="Arial" w:hAnsi="Arial" w:cs="Arial"/>
@@ -2537,31 +2491,7 @@
           <w:bCs/>
           <w:sz w:val="24"/>
         </w:rPr>
-        <w:t xml:space="preserve"> </w:t>
-      </w:r>
-      <w:r>
-        <w:rPr>
-          <w:rFonts w:ascii="Arial" w:hAnsi="Arial" w:cs="Arial"/>
-          <w:bCs/>
-          <w:sz w:val="24"/>
-        </w:rPr>
-        <w:t xml:space="preserve">O protótipo será desenvolvido primeiramente utilizando ferramentas para desenhar </w:t>
-      </w:r>
-      <w:r>
-        <w:rPr>
-          <w:rFonts w:ascii="Arial" w:hAnsi="Arial" w:cs="Arial"/>
-          <w:bCs/>
-          <w:sz w:val="24"/>
-        </w:rPr>
-        <w:t>a versão</w:t>
-      </w:r>
-      <w:r>
-        <w:rPr>
-          <w:rFonts w:ascii="Arial" w:hAnsi="Arial" w:cs="Arial"/>
-          <w:bCs/>
-          <w:sz w:val="24"/>
-        </w:rPr>
-        <w:t xml:space="preserve"> inicial, para que após uma estruturação visual do sistema, definir se a interface condiz com as necessidades do cliente.</w:t>
+        <w:t xml:space="preserve"> O protótipo será desenvolvido primeiramente utilizando ferramentas para desenhar a versão inicial, para que após uma estruturação visual do sistema, definir se a interface condiz com as necessidades do cliente.</w:t>
       </w:r>
     </w:p>
     <w:p>
@@ -2806,18 +2736,30 @@
           <w:bCs/>
           <w:color w:val="auto"/>
         </w:rPr>
-        <w:t xml:space="preserve">recebera muitas alterações, pelo fato de que o desenvolvimento do controle das tarefas será feito utilizado </w:t>
+        <w:t>recebera muitas alterações, pelo fato de que o desenvolvimento do controle das tarefas será feito utilizado</w:t>
+      </w:r>
+      <w:bookmarkStart w:id="0" w:name="_GoBack"/>
+      <w:bookmarkEnd w:id="0"/>
+      <w:r>
+        <w:rPr>
+          <w:rFonts w:ascii="Arial" w:hAnsi="Arial" w:cs="Arial"/>
+          <w:bCs/>
+          <w:color w:val="auto"/>
+        </w:rPr>
+        <w:t xml:space="preserve"> </w:t>
       </w:r>
       <w:proofErr w:type="spellStart"/>
-      <w:r>
-        <w:rPr>
-          <w:rFonts w:ascii="Arial" w:hAnsi="Arial" w:cs="Arial"/>
-          <w:bCs/>
-          <w:color w:val="auto"/>
-        </w:rPr>
-        <w:t>Jquery</w:t>
+      <w:proofErr w:type="gramStart"/>
+      <w:r>
+        <w:rPr>
+          <w:rFonts w:ascii="Arial" w:hAnsi="Arial" w:cs="Arial"/>
+          <w:bCs/>
+          <w:color w:val="auto"/>
+        </w:rPr>
+        <w:t>JavaScript</w:t>
       </w:r>
       <w:proofErr w:type="spellEnd"/>
+      <w:proofErr w:type="gramEnd"/>
       <w:r>
         <w:rPr>
           <w:rFonts w:ascii="Arial" w:hAnsi="Arial" w:cs="Arial"/>
@@ -2925,10 +2867,7 @@
         </w:drawing>
       </w:r>
     </w:p>
-    <w:p>
-      <w:bookmarkStart w:id="0" w:name="_GoBack"/>
-      <w:bookmarkEnd w:id="0"/>
-    </w:p>
+    <w:p/>
     <w:p/>
     <w:p>
       <w:pPr>

</xml_diff>